<commit_message>
ajuste de titulo nos relatorios 1, 2 e 3
</commit_message>
<xml_diff>
--- a/Entregas_Parte_01_Ana_Amarante/Entrega_03/MiniRelatorio_Entrega_03.docx
+++ b/Entregas_Parte_01_Ana_Amarante/Entrega_03/MiniRelatorio_Entrega_03.docx
@@ -19,7 +19,7 @@
           <w:szCs w:val="36"/>
           <w:rtl w:val="0"/>
         </w:rPr>
-        <w:t xml:space="preserve">Entrega 03: Modelagem do Sombreamento</w:t>
+        <w:t xml:space="preserve">Entrega 03: Comprovação do fator de ajuste do desvio padrão do sombreamento correlacionado</w:t>
       </w:r>
     </w:p>
     <w:p>
@@ -279,12 +279,12 @@
             <wp:extent cx="2876550" cy="2159681"/>
             <wp:effectExtent b="0" l="0" r="0" t="0"/>
             <wp:wrapSquare wrapText="bothSides" distB="114300" distT="114300" distL="114300" distR="114300"/>
-            <wp:docPr id="2" name="image3.png"/>
+            <wp:docPr id="2" name="image2.png"/>
             <a:graphic>
               <a:graphicData uri="http://schemas.openxmlformats.org/drawingml/2006/picture">
                 <pic:pic>
                   <pic:nvPicPr>
-                    <pic:cNvPr id="0" name="image3.png"/>
+                    <pic:cNvPr id="0" name="image2.png"/>
                     <pic:cNvPicPr preferRelativeResize="0"/>
                   </pic:nvPicPr>
                   <pic:blipFill>
@@ -321,12 +321,12 @@
             <wp:extent cx="2873528" cy="2157413"/>
             <wp:effectExtent b="0" l="0" r="0" t="0"/>
             <wp:wrapSquare wrapText="bothSides" distB="114300" distT="114300" distL="114300" distR="114300"/>
-            <wp:docPr id="3" name="image2.png"/>
+            <wp:docPr id="3" name="image3.png"/>
             <a:graphic>
               <a:graphicData uri="http://schemas.openxmlformats.org/drawingml/2006/picture">
                 <pic:pic>
                   <pic:nvPicPr>
-                    <pic:cNvPr id="0" name="image2.png"/>
+                    <pic:cNvPr id="0" name="image3.png"/>
                     <pic:cNvPicPr preferRelativeResize="0"/>
                   </pic:nvPicPr>
                   <pic:blipFill>

</xml_diff>